<commit_message>
Aggiornamenti Problem Statement e Scenari
Studente: Può ricevere notifiche dei corsi a cui è registrato
Docente: Può creare avvisi che vengono notificati allo studente
Amministratore: Rimozione del requisito sulla gestione dei rimborsi
Docente affiliato: Può inserire una lezione se confermata dal docente creatore del corso in cui è affiliato

Aggiornamento indice

Inserimento degli scenari principali su Studente, Docente e Docente affiliato dentro il Problem Statement
</commit_message>
<xml_diff>
--- a/Internal Work Product/Tips/Tips_Scenari_LC_YouLearn.docx
+++ b/Internal Work Product/Tips/Tips_Scenari_LC_YouLearn.docx
@@ -11,7 +11,10 @@
         </w:numPr>
       </w:pPr>
       <w:r>
-        <w:t xml:space="preserve">Inserimento pulsante “Notifiche” </w:t>
+        <w:t>Inserimento pulsante “Notifiche”</w:t>
+      </w:r>
+      <w:r>
+        <w:t xml:space="preserve"> (Inserito nei requisiti funzionali dello studente – MS)</w:t>
       </w:r>
     </w:p>
     <w:p>
@@ -25,6 +28,11 @@
       <w:r>
         <w:t>Inserimento sezione “Avvisi” per ogni corso con sistema di notifiche per ogni avviso agli iscritti al corso</w:t>
       </w:r>
+      <w:r>
+        <w:t xml:space="preserve"> (Inserito nei requisiti funzionali del docente – MS)</w:t>
+      </w:r>
+    </w:p>
+    <w:p>
       <w:bookmarkStart w:id="0" w:name="_GoBack"/>
       <w:bookmarkEnd w:id="0"/>
     </w:p>

</xml_diff>

<commit_message>
- Inserimento dei seguenti requisiti funzionali: Studente: Può ricevere notifiche dei corsi a cui è registrato Docente: Può creare avvisi che vengono notificati allo studente Amministratore: Rimozione del requisito sulla gestione dei rimborsi Docente affiliato: Può inserire una lezione se confermata dal docente creatore del corso in cui è affiliato
Aggiornamento indice

Inserimento degli scenari principali su Studente, Docente e Docente affiliato dentro il Problem Statement
</commit_message>
<xml_diff>
--- a/Internal Work Product/Tips/Tips_Scenari_LC_YouLearn.docx
+++ b/Internal Work Product/Tips/Tips_Scenari_LC_YouLearn.docx
@@ -11,7 +11,10 @@
         </w:numPr>
       </w:pPr>
       <w:r>
-        <w:t xml:space="preserve">Inserimento pulsante “Notifiche” </w:t>
+        <w:t>Inserimento pulsante “Notifiche”</w:t>
+      </w:r>
+      <w:r>
+        <w:t xml:space="preserve"> (Inserito nei requisiti funzionali dello studente – MS)</w:t>
       </w:r>
     </w:p>
     <w:p>
@@ -25,6 +28,11 @@
       <w:r>
         <w:t>Inserimento sezione “Avvisi” per ogni corso con sistema di notifiche per ogni avviso agli iscritti al corso</w:t>
       </w:r>
+      <w:r>
+        <w:t xml:space="preserve"> (Inserito nei requisiti funzionali del docente – MS)</w:t>
+      </w:r>
+    </w:p>
+    <w:p>
       <w:bookmarkStart w:id="0" w:name="_GoBack"/>
       <w:bookmarkEnd w:id="0"/>
     </w:p>

</xml_diff>